<commit_message>
Course Section started. other classes reorganized and reformatted
</commit_message>
<xml_diff>
--- a/HW01 Report.docx
+++ b/HW01 Report.docx
@@ -76,7 +76,7 @@
           <w:sz w:val="36"/>
           <w:szCs w:val="36"/>
         </w:rPr>
-        <w:t xml:space="preserve"> Review: OOP</w:t>
+        <w:t xml:space="preserve"> Review: O</w:t>
       </w:r>
     </w:p>
     <w:p>
@@ -125,44 +125,28 @@
           <w:sz w:val="34"/>
           <w:szCs w:val="34"/>
         </w:rPr>
-        <w:t xml:space="preserve">Evan </w:t>
-      </w:r>
-      <w:proofErr w:type="gramStart"/>
+        <w:t>Evan Monche</w:t>
+      </w:r>
       <w:r>
         <w:rPr>
           <w:sz w:val="34"/>
           <w:szCs w:val="34"/>
         </w:rPr>
-        <w:t>Monche</w:t>
+        <w:t>c</w:t>
       </w:r>
       <w:r>
         <w:rPr>
           <w:sz w:val="34"/>
           <w:szCs w:val="34"/>
         </w:rPr>
-        <w:t>c</w:t>
+        <w:t>k</w:t>
       </w:r>
       <w:r>
         <w:rPr>
           <w:sz w:val="34"/>
           <w:szCs w:val="34"/>
         </w:rPr>
-        <w:t>k</w:t>
-      </w:r>
-      <w:r>
-        <w:rPr>
-          <w:sz w:val="34"/>
-          <w:szCs w:val="34"/>
-        </w:rPr>
-        <w:t xml:space="preserve"> :</w:t>
-      </w:r>
-      <w:proofErr w:type="gramEnd"/>
-      <w:r>
-        <w:rPr>
-          <w:sz w:val="34"/>
-          <w:szCs w:val="34"/>
-        </w:rPr>
-        <w:t xml:space="preserve"> </w:t>
+        <w:t xml:space="preserve"> : </w:t>
       </w:r>
       <w:r>
         <w:rPr>
@@ -378,8 +362,25 @@
     </w:p>
     <w:p>
       <w:r>
+        <w:t xml:space="preserve">See github link for full code development history: </w:t>
+      </w:r>
+      <w:hyperlink r:id="rId7" w:history="1">
+        <w:r>
+          <w:rPr>
+            <w:rStyle w:val="Hyperlink"/>
+          </w:rPr>
+          <w:t>https://github.com/moncheck-e/EECE2560---HW01</w:t>
+        </w:r>
+      </w:hyperlink>
+    </w:p>
+    <w:p/>
+    <w:p>
+      <w:r>
         <w:t>The first step of my design process was to create</w:t>
       </w:r>
+      <w:r>
+        <w:t xml:space="preserve"> a framework for the program. This consisted of writing all of the function and variable initializations. A description for each was placed in a comment above to match what was found in the assignment instructions.</w:t>
+      </w:r>
     </w:p>
     <w:p>
       <w:pPr>
@@ -402,8 +403,8 @@
       </w:pPr>
     </w:p>
     <w:sectPr>
-      <w:headerReference w:type="default" r:id="rId7"/>
-      <w:footerReference w:type="default" r:id="rId8"/>
+      <w:headerReference w:type="default" r:id="rId8"/>
+      <w:footerReference w:type="default" r:id="rId9"/>
       <w:pgSz w:w="12240" w:h="15840"/>
       <w:pgMar w:top="1440" w:right="1440" w:bottom="1440" w:left="1440" w:header="720" w:footer="720" w:gutter="0"/>
       <w:cols w:space="720"/>
@@ -1865,6 +1866,18 @@
       <w:szCs w:val="22"/>
     </w:rPr>
   </w:style>
+  <w:style w:type="character" w:styleId="UnresolvedMention">
+    <w:name w:val="Unresolved Mention"/>
+    <w:basedOn w:val="DefaultParagraphFont"/>
+    <w:uiPriority w:val="99"/>
+    <w:semiHidden/>
+    <w:unhideWhenUsed/>
+    <w:rsid w:val="00662371"/>
+    <w:rPr>
+      <w:color w:val="605E5C"/>
+      <w:shd w:val="clear" w:color="auto" w:fill="E1DFDD"/>
+    </w:rPr>
+  </w:style>
 </w:styles>
 </file>
 

</xml_diff>